<commit_message>
New version from Idera
</commit_message>
<xml_diff>
--- a/IderaPowerShellScripts/Readme.docx
+++ b/IderaPowerShellScripts/Readme.docx
@@ -14,8 +14,6 @@
           <w:szCs w:val="27"/>
         </w:rPr>
       </w:pPr>
-      <w:bookmarkStart w:id="0" w:name="_GoBack"/>
-      <w:bookmarkEnd w:id="0"/>
       <w:r>
         <w:rPr>
           <w:rFonts w:ascii="Verdana" w:hAnsi="Verdana"/>
@@ -63,7 +61,43 @@
           <w:sz w:val="27"/>
           <w:szCs w:val="27"/>
         </w:rPr>
-        <w:t xml:space="preserve">samples is to demonstrate the scripting capabilities of PowerShell </w:t>
+        <w:t>sample</w:t>
+      </w:r>
+      <w:r>
+        <w:rPr>
+          <w:rFonts w:ascii="Verdana" w:hAnsi="Verdana"/>
+          <w:color w:val="000000"/>
+          <w:sz w:val="27"/>
+          <w:szCs w:val="27"/>
+        </w:rPr>
+        <w:t xml:space="preserve"> </w:t>
+      </w:r>
+      <w:r>
+        <w:rPr>
+          <w:rFonts w:ascii="Verdana" w:hAnsi="Verdana"/>
+          <w:color w:val="000000"/>
+          <w:sz w:val="27"/>
+          <w:szCs w:val="27"/>
+        </w:rPr>
+        <w:t>s</w:t>
+      </w:r>
+      <w:r>
+        <w:rPr>
+          <w:rFonts w:ascii="Verdana" w:hAnsi="Verdana"/>
+          <w:color w:val="000000"/>
+          <w:sz w:val="27"/>
+          <w:szCs w:val="27"/>
+        </w:rPr>
+        <w:t>cripts</w:t>
+      </w:r>
+      <w:r>
+        <w:rPr>
+          <w:rFonts w:ascii="Verdana" w:hAnsi="Verdana"/>
+          <w:color w:val="000000"/>
+          <w:sz w:val="27"/>
+          <w:szCs w:val="27"/>
+        </w:rPr>
+        <w:t xml:space="preserve"> is to demonstrate the scripting capabilities of PowerShell </w:t>
       </w:r>
       <w:r>
         <w:rPr>
@@ -91,33 +125,6 @@
           <w:szCs w:val="27"/>
         </w:rPr>
         <w:t>SQL Server</w:t>
-      </w:r>
-      <w:r>
-        <w:rPr>
-          <w:rFonts w:ascii="Verdana" w:hAnsi="Verdana"/>
-          <w:color w:val="000000"/>
-          <w:sz w:val="27"/>
-          <w:szCs w:val="27"/>
-        </w:rPr>
-        <w:t xml:space="preserve"> </w:t>
-      </w:r>
-      <w:r>
-        <w:rPr>
-          <w:rFonts w:ascii="Verdana" w:hAnsi="Verdana"/>
-          <w:color w:val="000000"/>
-          <w:sz w:val="27"/>
-          <w:szCs w:val="27"/>
-        </w:rPr>
-        <w:t xml:space="preserve">using </w:t>
-      </w:r>
-      <w:r>
-        <w:rPr>
-          <w:rFonts w:ascii="Verdana" w:hAnsi="Verdana"/>
-          <w:color w:val="000000"/>
-          <w:sz w:val="27"/>
-          <w:szCs w:val="27"/>
-        </w:rPr>
-        <w:t>ADO, SMO and WMI</w:t>
       </w:r>
       <w:r>
         <w:rPr>
@@ -328,6 +335,15 @@
           <w:sz w:val="27"/>
           <w:szCs w:val="27"/>
         </w:rPr>
+        <w:t xml:space="preserve">work </w:t>
+      </w:r>
+      <w:r>
+        <w:rPr>
+          <w:rFonts w:ascii="Verdana" w:hAnsi="Verdana"/>
+          <w:color w:val="000000"/>
+          <w:sz w:val="27"/>
+          <w:szCs w:val="27"/>
+        </w:rPr>
         <w:t>against a local or remote SQL Server</w:t>
       </w:r>
       <w:r>
@@ -367,25 +383,16 @@
           <w:sz w:val="27"/>
           <w:szCs w:val="27"/>
         </w:rPr>
-        <w:t xml:space="preserve">Each script is designed to be loaded and run using default parameters against a local </w:t>
-      </w:r>
-      <w:r>
-        <w:rPr>
-          <w:rFonts w:ascii="Verdana" w:hAnsi="Verdana"/>
-          <w:color w:val="000000"/>
-          <w:sz w:val="27"/>
-          <w:szCs w:val="27"/>
-        </w:rPr>
-        <w:t>installation of SQL Server but can be changed to refer to the SQL Server</w:t>
-      </w:r>
-      <w:r>
-        <w:rPr>
-          <w:rFonts w:ascii="Verdana" w:hAnsi="Verdana"/>
-          <w:color w:val="000000"/>
-          <w:sz w:val="27"/>
-          <w:szCs w:val="27"/>
-        </w:rPr>
-        <w:t xml:space="preserve"> </w:t>
+        <w:t xml:space="preserve">Each script is designed to be loaded and run using parameters against a </w:t>
+      </w:r>
+      <w:r>
+        <w:rPr>
+          <w:rFonts w:ascii="Verdana" w:hAnsi="Verdana"/>
+          <w:color w:val="000000"/>
+          <w:sz w:val="27"/>
+          <w:szCs w:val="27"/>
+        </w:rPr>
+        <w:t xml:space="preserve">SQL Server </w:t>
       </w:r>
       <w:r>
         <w:rPr>
@@ -403,7 +410,54 @@
           <w:sz w:val="27"/>
           <w:szCs w:val="27"/>
         </w:rPr>
-        <w:t xml:space="preserve">. Please load each script into PowerShellPlus Professional Edition and review before </w:t>
+        <w:t xml:space="preserve">. Please load each script into </w:t>
+      </w:r>
+      <w:r>
+        <w:rPr>
+          <w:rFonts w:ascii="Verdana" w:hAnsi="Verdana"/>
+          <w:color w:val="000000"/>
+          <w:sz w:val="27"/>
+          <w:szCs w:val="27"/>
+        </w:rPr>
+        <w:t xml:space="preserve">a compatible PowerShell editor, such as </w:t>
+      </w:r>
+      <w:proofErr w:type="spellStart"/>
+      <w:r>
+        <w:rPr>
+          <w:rFonts w:ascii="Verdana" w:hAnsi="Verdana"/>
+          <w:color w:val="000000"/>
+          <w:sz w:val="27"/>
+          <w:szCs w:val="27"/>
+        </w:rPr>
+        <w:t>PowerShellPlus</w:t>
+      </w:r>
+      <w:proofErr w:type="spellEnd"/>
+      <w:r>
+        <w:rPr>
+          <w:rFonts w:ascii="Verdana" w:hAnsi="Verdana"/>
+          <w:color w:val="000000"/>
+          <w:sz w:val="27"/>
+          <w:szCs w:val="27"/>
+        </w:rPr>
+        <w:t xml:space="preserve"> Professional Edition</w:t>
+      </w:r>
+      <w:r>
+        <w:rPr>
+          <w:rFonts w:ascii="Verdana" w:hAnsi="Verdana"/>
+          <w:color w:val="000000"/>
+          <w:sz w:val="27"/>
+          <w:szCs w:val="27"/>
+        </w:rPr>
+        <w:t>,</w:t>
+      </w:r>
+      <w:r>
+        <w:rPr>
+          <w:rFonts w:ascii="Verdana" w:hAnsi="Verdana"/>
+          <w:color w:val="000000"/>
+          <w:sz w:val="27"/>
+          <w:szCs w:val="27"/>
+        </w:rPr>
+        <w:t xml:space="preserve"> and review before </w:t>
       </w:r>
       <w:r>
         <w:rPr>
@@ -421,7 +475,61 @@
           <w:sz w:val="27"/>
           <w:szCs w:val="27"/>
         </w:rPr>
-        <w:t xml:space="preserve">. After running each script, use the Interactive Console to review the results. </w:t>
+        <w:t xml:space="preserve">. After running each script, use the </w:t>
+      </w:r>
+      <w:r>
+        <w:rPr>
+          <w:rFonts w:ascii="Verdana" w:hAnsi="Verdana"/>
+          <w:color w:val="000000"/>
+          <w:sz w:val="27"/>
+          <w:szCs w:val="27"/>
+        </w:rPr>
+        <w:t xml:space="preserve">PowerShell </w:t>
+      </w:r>
+      <w:r>
+        <w:rPr>
+          <w:rFonts w:ascii="Verdana" w:hAnsi="Verdana"/>
+          <w:color w:val="000000"/>
+          <w:sz w:val="27"/>
+          <w:szCs w:val="27"/>
+        </w:rPr>
+        <w:t>Inte</w:t>
+      </w:r>
+      <w:r>
+        <w:rPr>
+          <w:rFonts w:ascii="Verdana" w:hAnsi="Verdana"/>
+          <w:color w:val="000000"/>
+          <w:sz w:val="27"/>
+          <w:szCs w:val="27"/>
+        </w:rPr>
+        <w:t>grated</w:t>
+      </w:r>
+      <w:r>
+        <w:rPr>
+          <w:rFonts w:ascii="Verdana" w:hAnsi="Verdana"/>
+          <w:color w:val="000000"/>
+          <w:sz w:val="27"/>
+          <w:szCs w:val="27"/>
+        </w:rPr>
+        <w:t xml:space="preserve"> Console to </w:t>
+      </w:r>
+      <w:r>
+        <w:rPr>
+          <w:rFonts w:ascii="Verdana" w:hAnsi="Verdana"/>
+          <w:color w:val="000000"/>
+          <w:sz w:val="27"/>
+          <w:szCs w:val="27"/>
+        </w:rPr>
+        <w:t xml:space="preserve">supply inputs for the script and </w:t>
+      </w:r>
+      <w:r>
+        <w:rPr>
+          <w:rFonts w:ascii="Verdana" w:hAnsi="Verdana"/>
+          <w:color w:val="000000"/>
+          <w:sz w:val="27"/>
+          <w:szCs w:val="27"/>
+        </w:rPr>
+        <w:t xml:space="preserve">review the results. </w:t>
       </w:r>
     </w:p>
     <w:tbl>
@@ -534,7 +642,90 @@
                 <w:sz w:val="27"/>
                 <w:szCs w:val="27"/>
               </w:rPr>
-              <w:t>The Interactive console opened for viewing while editing a script or you can click on the Console tab in the Code Editor.</w:t>
+              <w:t xml:space="preserve">In </w:t>
+            </w:r>
+            <w:proofErr w:type="spellStart"/>
+            <w:r>
+              <w:rPr>
+                <w:rFonts w:ascii="Verdana" w:hAnsi="Verdana"/>
+                <w:color w:val="000000"/>
+                <w:sz w:val="27"/>
+                <w:szCs w:val="27"/>
+              </w:rPr>
+              <w:t>PowerShellPlus</w:t>
+            </w:r>
+            <w:proofErr w:type="spellEnd"/>
+            <w:r>
+              <w:rPr>
+                <w:rFonts w:ascii="Verdana" w:hAnsi="Verdana"/>
+                <w:color w:val="000000"/>
+                <w:sz w:val="27"/>
+                <w:szCs w:val="27"/>
+              </w:rPr>
+              <w:t>, t</w:t>
+            </w:r>
+            <w:r>
+              <w:rPr>
+                <w:rFonts w:ascii="Verdana" w:hAnsi="Verdana"/>
+                <w:color w:val="000000"/>
+                <w:sz w:val="27"/>
+                <w:szCs w:val="27"/>
+              </w:rPr>
+              <w:t>he Inte</w:t>
+            </w:r>
+            <w:r>
+              <w:rPr>
+                <w:rFonts w:ascii="Verdana" w:hAnsi="Verdana"/>
+                <w:color w:val="000000"/>
+                <w:sz w:val="27"/>
+                <w:szCs w:val="27"/>
+              </w:rPr>
+              <w:t>grated</w:t>
+            </w:r>
+            <w:r>
+              <w:rPr>
+                <w:rFonts w:ascii="Verdana" w:hAnsi="Verdana"/>
+                <w:color w:val="000000"/>
+                <w:sz w:val="27"/>
+                <w:szCs w:val="27"/>
+              </w:rPr>
+              <w:t xml:space="preserve"> </w:t>
+            </w:r>
+            <w:r>
+              <w:rPr>
+                <w:rFonts w:ascii="Verdana" w:hAnsi="Verdana"/>
+                <w:color w:val="000000"/>
+                <w:sz w:val="27"/>
+                <w:szCs w:val="27"/>
+              </w:rPr>
+              <w:t>C</w:t>
+            </w:r>
+            <w:r>
+              <w:rPr>
+                <w:rFonts w:ascii="Verdana" w:hAnsi="Verdana"/>
+                <w:color w:val="000000"/>
+                <w:sz w:val="27"/>
+                <w:szCs w:val="27"/>
+              </w:rPr>
+              <w:t xml:space="preserve">onsole </w:t>
+            </w:r>
+            <w:r>
+              <w:rPr>
+                <w:rFonts w:ascii="Verdana" w:hAnsi="Verdana"/>
+                <w:color w:val="000000"/>
+                <w:sz w:val="27"/>
+                <w:szCs w:val="27"/>
+              </w:rPr>
+              <w:t xml:space="preserve">can be </w:t>
+            </w:r>
+            <w:r>
+              <w:rPr>
+                <w:rFonts w:ascii="Verdana" w:hAnsi="Verdana"/>
+                <w:color w:val="000000"/>
+                <w:sz w:val="27"/>
+                <w:szCs w:val="27"/>
+              </w:rPr>
+              <w:t>opened for viewing while editing a script or you can click on the Console tab in the Code Editor.</w:t>
             </w:r>
           </w:p>
         </w:tc>
@@ -582,6 +773,24 @@
         </w:rPr>
         <w:t>PowerShell</w:t>
       </w:r>
+      <w:r>
+        <w:rPr>
+          <w:rFonts w:ascii="Verdana" w:hAnsi="Verdana"/>
+          <w:color w:val="000000"/>
+          <w:sz w:val="27"/>
+          <w:szCs w:val="27"/>
+        </w:rPr>
+        <w:t xml:space="preserve"> – recommended version is v5.0 or higher</w:t>
+      </w:r>
+      <w:r>
+        <w:rPr>
+          <w:rFonts w:ascii="Verdana" w:hAnsi="Verdana"/>
+          <w:color w:val="000000"/>
+          <w:sz w:val="27"/>
+          <w:szCs w:val="27"/>
+        </w:rPr>
+        <w:t xml:space="preserve"> (For Azure SQL Database scripts v5.0 is required). </w:t>
+      </w:r>
     </w:p>
     <w:p>
       <w:pPr>
@@ -602,6 +811,16 @@
           <w:sz w:val="41"/>
           <w:szCs w:val="41"/>
         </w:rPr>
+        <w:br w:type="page"/>
+      </w:r>
+      <w:r>
+        <w:rPr>
+          <w:rFonts w:ascii="Verdana" w:hAnsi="Verdana"/>
+          <w:color w:val="000000"/>
+          <w:sz w:val="41"/>
+          <w:szCs w:val="41"/>
+        </w:rPr>
+        <w:lastRenderedPageBreak/>
         <w:t>Prerequisites</w:t>
       </w:r>
     </w:p>
@@ -623,17 +842,15 @@
           <w:sz w:val="27"/>
           <w:szCs w:val="27"/>
         </w:rPr>
-        <w:lastRenderedPageBreak/>
         <w:t>Before running this sample, make sure the following software is installed all on the same computer:</w:t>
       </w:r>
     </w:p>
     <w:p>
       <w:pPr>
         <w:numPr>
-          <w:ilvl w:val="1"/>
-          <w:numId w:val="2"/>
+          <w:ilvl w:val="0"/>
+          <w:numId w:val="5"/>
         </w:numPr>
-        <w:ind w:left="880"/>
         <w:divId w:val="1947033967"/>
         <w:rPr>
           <w:rFonts w:ascii="Verdana" w:hAnsi="Verdana"/>
@@ -718,10 +935,9 @@
     <w:p>
       <w:pPr>
         <w:numPr>
-          <w:ilvl w:val="1"/>
-          <w:numId w:val="2"/>
+          <w:ilvl w:val="0"/>
+          <w:numId w:val="5"/>
         </w:numPr>
-        <w:ind w:left="880"/>
         <w:divId w:val="1947033967"/>
         <w:rPr>
           <w:rFonts w:ascii="Verdana" w:hAnsi="Verdana"/>
@@ -738,6 +954,143 @@
           <w:szCs w:val="27"/>
         </w:rPr>
         <w:t>PowerShell</w:t>
+      </w:r>
+    </w:p>
+    <w:p>
+      <w:pPr>
+        <w:numPr>
+          <w:ilvl w:val="0"/>
+          <w:numId w:val="5"/>
+        </w:numPr>
+        <w:divId w:val="1947033967"/>
+        <w:rPr>
+          <w:rFonts w:ascii="Verdana" w:hAnsi="Verdana"/>
+          <w:color w:val="000000"/>
+          <w:sz w:val="27"/>
+          <w:szCs w:val="27"/>
+        </w:rPr>
+      </w:pPr>
+      <w:r>
+        <w:rPr>
+          <w:rFonts w:ascii="Verdana" w:hAnsi="Verdana"/>
+          <w:color w:val="000000"/>
+          <w:sz w:val="27"/>
+          <w:szCs w:val="27"/>
+        </w:rPr>
+        <w:t>SQLPS (see Initialize-</w:t>
+      </w:r>
+      <w:proofErr w:type="spellStart"/>
+      <w:r>
+        <w:rPr>
+          <w:rFonts w:ascii="Verdana" w:hAnsi="Verdana"/>
+          <w:color w:val="000000"/>
+          <w:sz w:val="27"/>
+          <w:szCs w:val="27"/>
+        </w:rPr>
+        <w:t>ISqlPSxxxx</w:t>
+      </w:r>
+      <w:proofErr w:type="spellEnd"/>
+      <w:r>
+        <w:rPr>
+          <w:rFonts w:ascii="Verdana" w:hAnsi="Verdana"/>
+          <w:color w:val="000000"/>
+          <w:sz w:val="27"/>
+          <w:szCs w:val="27"/>
+        </w:rPr>
+        <w:t xml:space="preserve"> scripts)</w:t>
+      </w:r>
+    </w:p>
+    <w:p>
+      <w:pPr>
+        <w:numPr>
+          <w:ilvl w:val="0"/>
+          <w:numId w:val="5"/>
+        </w:numPr>
+        <w:divId w:val="1947033967"/>
+        <w:rPr>
+          <w:rFonts w:ascii="Verdana" w:hAnsi="Verdana"/>
+          <w:color w:val="000000"/>
+          <w:sz w:val="27"/>
+          <w:szCs w:val="27"/>
+        </w:rPr>
+      </w:pPr>
+      <w:proofErr w:type="spellStart"/>
+      <w:r>
+        <w:rPr>
+          <w:rFonts w:ascii="Verdana" w:hAnsi="Verdana"/>
+          <w:color w:val="000000"/>
+          <w:sz w:val="27"/>
+          <w:szCs w:val="27"/>
+        </w:rPr>
+        <w:t>AzureRM</w:t>
+      </w:r>
+      <w:proofErr w:type="spellEnd"/>
+      <w:r>
+        <w:rPr>
+          <w:rFonts w:ascii="Verdana" w:hAnsi="Verdana"/>
+          <w:color w:val="000000"/>
+          <w:sz w:val="27"/>
+          <w:szCs w:val="27"/>
+        </w:rPr>
+        <w:t xml:space="preserve"> module (see Initialize-</w:t>
+      </w:r>
+      <w:proofErr w:type="spellStart"/>
+      <w:r>
+        <w:rPr>
+          <w:rFonts w:ascii="Verdana" w:hAnsi="Verdana"/>
+          <w:color w:val="000000"/>
+          <w:sz w:val="27"/>
+          <w:szCs w:val="27"/>
+        </w:rPr>
+        <w:t>IAzure</w:t>
+      </w:r>
+      <w:r>
+        <w:rPr>
+          <w:rFonts w:ascii="Verdana" w:hAnsi="Verdana"/>
+          <w:color w:val="000000"/>
+          <w:sz w:val="27"/>
+          <w:szCs w:val="27"/>
+        </w:rPr>
+        <w:t>RM</w:t>
+      </w:r>
+      <w:proofErr w:type="spellEnd"/>
+      <w:r>
+        <w:rPr>
+          <w:rFonts w:ascii="Verdana" w:hAnsi="Verdana"/>
+          <w:color w:val="000000"/>
+          <w:sz w:val="27"/>
+          <w:szCs w:val="27"/>
+        </w:rPr>
+        <w:t xml:space="preserve"> script in </w:t>
+      </w:r>
+      <w:r>
+        <w:rPr>
+          <w:rFonts w:ascii="Verdana" w:hAnsi="Verdana"/>
+          <w:color w:val="000000"/>
+          <w:sz w:val="27"/>
+          <w:szCs w:val="27"/>
+        </w:rPr>
+        <w:t xml:space="preserve">the </w:t>
+      </w:r>
+      <w:proofErr w:type="spellStart"/>
+      <w:r>
+        <w:rPr>
+          <w:rFonts w:ascii="Verdana" w:hAnsi="Verdana"/>
+          <w:color w:val="000000"/>
+          <w:sz w:val="27"/>
+          <w:szCs w:val="27"/>
+        </w:rPr>
+        <w:t>AzureSQLDB</w:t>
+      </w:r>
+      <w:proofErr w:type="spellEnd"/>
+      <w:r>
+        <w:rPr>
+          <w:rFonts w:ascii="Verdana" w:hAnsi="Verdana"/>
+          <w:color w:val="000000"/>
+          <w:sz w:val="27"/>
+          <w:szCs w:val="27"/>
+        </w:rPr>
+        <w:t xml:space="preserve"> folder)</w:t>
       </w:r>
     </w:p>
     <w:p>
@@ -759,11 +1112,133 @@
           <w:sz w:val="41"/>
           <w:szCs w:val="41"/>
         </w:rPr>
-        <w:t>Running the Samples</w:t>
+        <w:t>What’s New in v6 of these scripts</w:t>
       </w:r>
     </w:p>
     <w:p>
       <w:pPr>
+        <w:pStyle w:val="Heading1"/>
+        <w:spacing w:before="360" w:beforeAutospacing="0" w:after="160" w:afterAutospacing="0"/>
+        <w:divId w:val="667025633"/>
+        <w:rPr>
+          <w:rFonts w:ascii="Verdana" w:hAnsi="Verdana"/>
+          <w:b w:val="0"/>
+          <w:color w:val="000000"/>
+          <w:sz w:val="27"/>
+          <w:szCs w:val="27"/>
+        </w:rPr>
+      </w:pPr>
+      <w:r>
+        <w:rPr>
+          <w:rFonts w:ascii="Verdana" w:hAnsi="Verdana"/>
+          <w:b w:val="0"/>
+          <w:color w:val="000000"/>
+          <w:sz w:val="27"/>
+          <w:szCs w:val="27"/>
+        </w:rPr>
+        <w:t>Azure SQL Database automation scripts</w:t>
+      </w:r>
+      <w:r>
+        <w:rPr>
+          <w:rFonts w:ascii="Verdana" w:hAnsi="Verdana"/>
+          <w:b w:val="0"/>
+          <w:color w:val="000000"/>
+          <w:sz w:val="27"/>
+          <w:szCs w:val="27"/>
+        </w:rPr>
+        <w:t>.</w:t>
+      </w:r>
+      <w:r>
+        <w:rPr>
+          <w:rFonts w:ascii="Verdana" w:hAnsi="Verdana"/>
+          <w:b w:val="0"/>
+          <w:color w:val="000000"/>
+          <w:sz w:val="27"/>
+          <w:szCs w:val="27"/>
+        </w:rPr>
+        <w:t xml:space="preserve"> To learn more about using PowerShell for Azure SQL Database, see this Quick Start – Create a single Azure SQL database using PowerShell (</w:t>
+      </w:r>
+      <w:hyperlink r:id="rId7" w:history="1">
+        <w:r>
+          <w:rPr>
+            <w:rStyle w:val="Hyperlink"/>
+            <w:rFonts w:ascii="Verdana" w:hAnsi="Verdana"/>
+            <w:b w:val="0"/>
+            <w:sz w:val="27"/>
+            <w:szCs w:val="27"/>
+          </w:rPr>
+          <w:t>https://docs.microsoft.com/en-us/azure/sql-database/sql-</w:t>
+        </w:r>
+        <w:bookmarkStart w:id="0" w:name="_GoBack"/>
+        <w:bookmarkEnd w:id="0"/>
+        <w:r>
+          <w:rPr>
+            <w:rStyle w:val="Hyperlink"/>
+            <w:rFonts w:ascii="Verdana" w:hAnsi="Verdana"/>
+            <w:b w:val="0"/>
+            <w:sz w:val="27"/>
+            <w:szCs w:val="27"/>
+          </w:rPr>
+          <w:t>database-get-started-powershell</w:t>
+        </w:r>
+      </w:hyperlink>
+      <w:r>
+        <w:rPr>
+          <w:rFonts w:ascii="Verdana" w:hAnsi="Verdana"/>
+          <w:b w:val="0"/>
+          <w:color w:val="000000"/>
+          <w:sz w:val="27"/>
+          <w:szCs w:val="27"/>
+        </w:rPr>
+        <w:t>) and an Overview of Azure PowerShell (</w:t>
+      </w:r>
+      <w:hyperlink r:id="rId8" w:history="1">
+        <w:r>
+          <w:rPr>
+            <w:rStyle w:val="Hyperlink"/>
+            <w:rFonts w:ascii="Verdana" w:hAnsi="Verdana"/>
+            <w:b w:val="0"/>
+            <w:sz w:val="27"/>
+            <w:szCs w:val="27"/>
+          </w:rPr>
+          <w:t>https://docs.microsoft.com/en-us/powershell/azure/overview?view=azurermps-6.3.0</w:t>
+        </w:r>
+      </w:hyperlink>
+      <w:r>
+        <w:rPr>
+          <w:rFonts w:ascii="Verdana" w:hAnsi="Verdana"/>
+          <w:b w:val="0"/>
+          <w:color w:val="000000"/>
+          <w:sz w:val="27"/>
+          <w:szCs w:val="27"/>
+        </w:rPr>
+        <w:t>).</w:t>
+      </w:r>
+    </w:p>
+    <w:p>
+      <w:pPr>
+        <w:pStyle w:val="Heading1"/>
+        <w:spacing w:before="360" w:beforeAutospacing="0" w:after="160" w:afterAutospacing="0"/>
+        <w:divId w:val="667025633"/>
+        <w:rPr>
+          <w:rFonts w:ascii="Verdana" w:hAnsi="Verdana"/>
+          <w:color w:val="000000"/>
+          <w:sz w:val="41"/>
+          <w:szCs w:val="41"/>
+        </w:rPr>
+      </w:pPr>
+      <w:r>
+        <w:rPr>
+          <w:rFonts w:ascii="Verdana" w:hAnsi="Verdana"/>
+          <w:color w:val="000000"/>
+          <w:sz w:val="41"/>
+          <w:szCs w:val="41"/>
+        </w:rPr>
+        <w:t>Running the Samples</w:t>
+      </w:r>
+    </w:p>
+    <w:p>
+      <w:pPr>
         <w:pStyle w:val="NormalWeb"/>
         <w:divId w:val="1682049900"/>
         <w:rPr>
@@ -780,7 +1255,36 @@
           <w:sz w:val="27"/>
           <w:szCs w:val="27"/>
         </w:rPr>
-        <w:t xml:space="preserve">The following procedure shows how to run the samples. </w:t>
+        <w:t>The following procedure shows how to run the samples</w:t>
+      </w:r>
+      <w:r>
+        <w:rPr>
+          <w:rFonts w:ascii="Verdana" w:hAnsi="Verdana"/>
+          <w:color w:val="000000"/>
+          <w:sz w:val="27"/>
+          <w:szCs w:val="27"/>
+        </w:rPr>
+        <w:t xml:space="preserve"> in </w:t>
+      </w:r>
+      <w:proofErr w:type="spellStart"/>
+      <w:r>
+        <w:rPr>
+          <w:rFonts w:ascii="Verdana" w:hAnsi="Verdana"/>
+          <w:color w:val="000000"/>
+          <w:sz w:val="27"/>
+          <w:szCs w:val="27"/>
+        </w:rPr>
+        <w:t>PowerShellPlus</w:t>
+      </w:r>
+      <w:proofErr w:type="spellEnd"/>
+      <w:r>
+        <w:rPr>
+          <w:rFonts w:ascii="Verdana" w:hAnsi="Verdana"/>
+          <w:color w:val="000000"/>
+          <w:sz w:val="27"/>
+          <w:szCs w:val="27"/>
+        </w:rPr>
+        <w:t xml:space="preserve">. </w:t>
       </w:r>
     </w:p>
     <w:p>
@@ -806,7 +1310,27 @@
           <w:sz w:val="27"/>
           <w:szCs w:val="27"/>
         </w:rPr>
-        <w:t xml:space="preserve">From PowerShellPlus Script Editor, open </w:t>
+        <w:t xml:space="preserve">From </w:t>
+      </w:r>
+      <w:proofErr w:type="spellStart"/>
+      <w:r>
+        <w:rPr>
+          <w:rFonts w:ascii="Verdana" w:hAnsi="Verdana"/>
+          <w:color w:val="000000"/>
+          <w:sz w:val="27"/>
+          <w:szCs w:val="27"/>
+        </w:rPr>
+        <w:t>PowerShellPlus</w:t>
+      </w:r>
+      <w:proofErr w:type="spellEnd"/>
+      <w:r>
+        <w:rPr>
+          <w:rFonts w:ascii="Verdana" w:hAnsi="Verdana"/>
+          <w:color w:val="000000"/>
+          <w:sz w:val="27"/>
+          <w:szCs w:val="27"/>
+        </w:rPr>
+        <w:t xml:space="preserve"> Script Editor, open </w:t>
       </w:r>
       <w:r>
         <w:rPr>
@@ -877,44 +1401,6 @@
     </w:p>
     <w:p>
       <w:pPr>
-        <w:divId w:val="1682049900"/>
-        <w:rPr>
-          <w:rFonts w:ascii="Verdana" w:hAnsi="Verdana"/>
-          <w:color w:val="000000"/>
-          <w:sz w:val="27"/>
-          <w:szCs w:val="27"/>
-        </w:rPr>
-      </w:pPr>
-      <w:r>
-        <w:rPr>
-          <w:rFonts w:ascii="Verdana" w:hAnsi="Verdana"/>
-          <w:color w:val="000000"/>
-          <w:sz w:val="27"/>
-          <w:szCs w:val="27"/>
-        </w:rPr>
-        <w:t>© 2005-201</w:t>
-      </w:r>
-      <w:r>
-        <w:rPr>
-          <w:rFonts w:ascii="Verdana" w:hAnsi="Verdana"/>
-          <w:color w:val="000000"/>
-          <w:sz w:val="27"/>
-          <w:szCs w:val="27"/>
-        </w:rPr>
-        <w:t>7</w:t>
-      </w:r>
-      <w:r>
-        <w:rPr>
-          <w:rFonts w:ascii="Verdana" w:hAnsi="Verdana"/>
-          <w:color w:val="000000"/>
-          <w:sz w:val="27"/>
-          <w:szCs w:val="27"/>
-        </w:rPr>
-        <w:t xml:space="preserve"> Idera, Inc. All rights reserved. </w:t>
-      </w:r>
-    </w:p>
-    <w:p>
-      <w:pPr>
         <w:pStyle w:val="NormalWeb"/>
         <w:divId w:val="1682049900"/>
         <w:rPr>
@@ -926,6 +1412,7 @@
       </w:pPr>
     </w:p>
     <w:sectPr>
+      <w:footerReference w:type="default" r:id="rId9"/>
       <w:pgSz w:w="12240" w:h="15840"/>
       <w:pgMar w:top="1440" w:right="1440" w:bottom="1440" w:left="1440" w:header="720" w:footer="720" w:gutter="0"/>
       <w:cols w:space="720"/>
@@ -933,6 +1420,65 @@
     </w:sectPr>
   </w:body>
 </w:document>
+</file>
+
+<file path=word/endnotes.xml><?xml version="1.0" encoding="utf-8"?>
+<w:endnotes xmlns:wpc="http://schemas.microsoft.com/office/word/2010/wordprocessingCanvas" xmlns:cx="http://schemas.microsoft.com/office/drawing/2014/chartex" xmlns:cx1="http://schemas.microsoft.com/office/drawing/2015/9/8/chartex" xmlns:cx2="http://schemas.microsoft.com/office/drawing/2015/10/21/chartex" xmlns:cx3="http://schemas.microsoft.com/office/drawing/2016/5/9/chartex" xmlns:cx4="http://schemas.microsoft.com/office/drawing/2016/5/10/chartex" xmlns:cx5="http://schemas.microsoft.com/office/drawing/2016/5/11/chartex" xmlns:cx6="http://schemas.microsoft.com/office/drawing/2016/5/12/chartex" xmlns:cx7="http://schemas.microsoft.com/office/drawing/2016/5/13/chartex" xmlns:cx8="http://schemas.microsoft.com/office/drawing/2016/5/14/chartex" xmlns:mc="http://schemas.openxmlformats.org/markup-compatibility/2006" xmlns:aink="http://schemas.microsoft.com/office/drawing/2016/ink" xmlns:am3d="http://schemas.microsoft.com/office/drawing/2017/model3d" xmlns:o="urn:schemas-microsoft-com:office:office" xmlns:r="http://schemas.openxmlformats.org/officeDocument/2006/relationships" xmlns:m="http://schemas.openxmlformats.org/officeDocument/2006/math" xmlns:v="urn:schemas-microsoft-com:vml" xmlns:wp14="http://schemas.microsoft.com/office/word/2010/wordprocessingDrawing" xmlns:wp="http://schemas.openxmlformats.org/drawingml/2006/wordprocessingDrawing" xmlns:w10="urn:schemas-microsoft-com:office:word" xmlns:w="http://schemas.openxmlformats.org/wordprocessingml/2006/main" xmlns:w14="http://schemas.microsoft.com/office/word/2010/wordml" xmlns:w15="http://schemas.microsoft.com/office/word/2012/wordml" xmlns:w16cid="http://schemas.microsoft.com/office/word/2016/wordml/cid" xmlns:w16se="http://schemas.microsoft.com/office/word/2015/wordml/symex" xmlns:wpg="http://schemas.microsoft.com/office/word/2010/wordprocessingGroup" xmlns:wpi="http://schemas.microsoft.com/office/word/2010/wordprocessingInk" xmlns:wne="http://schemas.microsoft.com/office/word/2006/wordml" xmlns:wps="http://schemas.microsoft.com/office/word/2010/wordprocessingShape" mc:Ignorable="w14 w15 w16se w16cid wp14">
+  <w:endnote w:type="separator" w:id="-1">
+    <w:p>
+      <w:r>
+        <w:separator/>
+      </w:r>
+    </w:p>
+  </w:endnote>
+  <w:endnote w:type="continuationSeparator" w:id="0">
+    <w:p>
+      <w:r>
+        <w:continuationSeparator/>
+      </w:r>
+    </w:p>
+  </w:endnote>
+</w:endnotes>
+</file>
+
+<file path=word/footer1.xml><?xml version="1.0" encoding="utf-8"?>
+<w:ftr xmlns:wpc="http://schemas.microsoft.com/office/word/2010/wordprocessingCanvas" xmlns:cx="http://schemas.microsoft.com/office/drawing/2014/chartex" xmlns:cx1="http://schemas.microsoft.com/office/drawing/2015/9/8/chartex" xmlns:cx2="http://schemas.microsoft.com/office/drawing/2015/10/21/chartex" xmlns:cx3="http://schemas.microsoft.com/office/drawing/2016/5/9/chartex" xmlns:cx4="http://schemas.microsoft.com/office/drawing/2016/5/10/chartex" xmlns:cx5="http://schemas.microsoft.com/office/drawing/2016/5/11/chartex" xmlns:cx6="http://schemas.microsoft.com/office/drawing/2016/5/12/chartex" xmlns:cx7="http://schemas.microsoft.com/office/drawing/2016/5/13/chartex" xmlns:cx8="http://schemas.microsoft.com/office/drawing/2016/5/14/chartex" xmlns:mc="http://schemas.openxmlformats.org/markup-compatibility/2006" xmlns:aink="http://schemas.microsoft.com/office/drawing/2016/ink" xmlns:am3d="http://schemas.microsoft.com/office/drawing/2017/model3d" xmlns:o="urn:schemas-microsoft-com:office:office" xmlns:r="http://schemas.openxmlformats.org/officeDocument/2006/relationships" xmlns:m="http://schemas.openxmlformats.org/officeDocument/2006/math" xmlns:v="urn:schemas-microsoft-com:vml" xmlns:wp14="http://schemas.microsoft.com/office/word/2010/wordprocessingDrawing" xmlns:wp="http://schemas.openxmlformats.org/drawingml/2006/wordprocessingDrawing" xmlns:w10="urn:schemas-microsoft-com:office:word" xmlns:w="http://schemas.openxmlformats.org/wordprocessingml/2006/main" xmlns:w14="http://schemas.microsoft.com/office/word/2010/wordml" xmlns:w15="http://schemas.microsoft.com/office/word/2012/wordml" xmlns:w16cid="http://schemas.microsoft.com/office/word/2016/wordml/cid" xmlns:w16se="http://schemas.microsoft.com/office/word/2015/wordml/symex" xmlns:wpg="http://schemas.microsoft.com/office/word/2010/wordprocessingGroup" xmlns:wpi="http://schemas.microsoft.com/office/word/2010/wordprocessingInk" xmlns:wne="http://schemas.microsoft.com/office/word/2006/wordml" xmlns:wps="http://schemas.microsoft.com/office/word/2010/wordprocessingShape" mc:Ignorable="w14 w15 w16se w16cid wp14">
+  <w:p>
+    <w:r>
+      <w:rPr>
+        <w:rFonts w:ascii="Verdana" w:hAnsi="Verdana"/>
+        <w:color w:val="000000"/>
+        <w:sz w:val="27"/>
+        <w:szCs w:val="27"/>
+      </w:rPr>
+      <w:t>© 2005-2018 Idera, Inc. All rights reserved.</w:t>
+    </w:r>
+  </w:p>
+  <w:p>
+    <w:pPr>
+      <w:pStyle w:val="Footer"/>
+    </w:pPr>
+  </w:p>
+</w:ftr>
+</file>
+
+<file path=word/footnotes.xml><?xml version="1.0" encoding="utf-8"?>
+<w:footnotes xmlns:wpc="http://schemas.microsoft.com/office/word/2010/wordprocessingCanvas" xmlns:cx="http://schemas.microsoft.com/office/drawing/2014/chartex" xmlns:cx1="http://schemas.microsoft.com/office/drawing/2015/9/8/chartex" xmlns:cx2="http://schemas.microsoft.com/office/drawing/2015/10/21/chartex" xmlns:cx3="http://schemas.microsoft.com/office/drawing/2016/5/9/chartex" xmlns:cx4="http://schemas.microsoft.com/office/drawing/2016/5/10/chartex" xmlns:cx5="http://schemas.microsoft.com/office/drawing/2016/5/11/chartex" xmlns:cx6="http://schemas.microsoft.com/office/drawing/2016/5/12/chartex" xmlns:cx7="http://schemas.microsoft.com/office/drawing/2016/5/13/chartex" xmlns:cx8="http://schemas.microsoft.com/office/drawing/2016/5/14/chartex" xmlns:mc="http://schemas.openxmlformats.org/markup-compatibility/2006" xmlns:aink="http://schemas.microsoft.com/office/drawing/2016/ink" xmlns:am3d="http://schemas.microsoft.com/office/drawing/2017/model3d" xmlns:o="urn:schemas-microsoft-com:office:office" xmlns:r="http://schemas.openxmlformats.org/officeDocument/2006/relationships" xmlns:m="http://schemas.openxmlformats.org/officeDocument/2006/math" xmlns:v="urn:schemas-microsoft-com:vml" xmlns:wp14="http://schemas.microsoft.com/office/word/2010/wordprocessingDrawing" xmlns:wp="http://schemas.openxmlformats.org/drawingml/2006/wordprocessingDrawing" xmlns:w10="urn:schemas-microsoft-com:office:word" xmlns:w="http://schemas.openxmlformats.org/wordprocessingml/2006/main" xmlns:w14="http://schemas.microsoft.com/office/word/2010/wordml" xmlns:w15="http://schemas.microsoft.com/office/word/2012/wordml" xmlns:w16cid="http://schemas.microsoft.com/office/word/2016/wordml/cid" xmlns:w16se="http://schemas.microsoft.com/office/word/2015/wordml/symex" xmlns:wpg="http://schemas.microsoft.com/office/word/2010/wordprocessingGroup" xmlns:wpi="http://schemas.microsoft.com/office/word/2010/wordprocessingInk" xmlns:wne="http://schemas.microsoft.com/office/word/2006/wordml" xmlns:wps="http://schemas.microsoft.com/office/word/2010/wordprocessingShape" mc:Ignorable="w14 w15 w16se w16cid wp14">
+  <w:footnote w:type="separator" w:id="-1">
+    <w:p>
+      <w:r>
+        <w:separator/>
+      </w:r>
+    </w:p>
+  </w:footnote>
+  <w:footnote w:type="continuationSeparator" w:id="0">
+    <w:p>
+      <w:r>
+        <w:continuationSeparator/>
+      </w:r>
+    </w:p>
+  </w:footnote>
+</w:footnotes>
 </file>
 
 <file path=word/numbering.xml><?xml version="1.0" encoding="utf-8"?>
@@ -1059,6 +1605,119 @@
     </w:lvl>
   </w:abstractNum>
   <w:abstractNum w:abstractNumId="1" w15:restartNumberingAfterBreak="0">
+    <w:nsid w:val="1E071E7E"/>
+    <w:multiLevelType w:val="hybridMultilevel"/>
+    <w:tmpl w:val="FCCE07D6"/>
+    <w:lvl w:ilvl="0" w:tplc="04090001">
+      <w:start w:val="1"/>
+      <w:numFmt w:val="bullet"/>
+      <w:lvlText w:val=""/>
+      <w:lvlJc w:val="left"/>
+      <w:pPr>
+        <w:ind w:left="720" w:hanging="360"/>
+      </w:pPr>
+      <w:rPr>
+        <w:rFonts w:ascii="Symbol" w:hAnsi="Symbol" w:hint="default"/>
+      </w:rPr>
+    </w:lvl>
+    <w:lvl w:ilvl="1" w:tplc="04090003" w:tentative="1">
+      <w:start w:val="1"/>
+      <w:numFmt w:val="bullet"/>
+      <w:lvlText w:val="o"/>
+      <w:lvlJc w:val="left"/>
+      <w:pPr>
+        <w:ind w:left="1440" w:hanging="360"/>
+      </w:pPr>
+      <w:rPr>
+        <w:rFonts w:ascii="Courier New" w:hAnsi="Courier New" w:cs="Courier New" w:hint="default"/>
+      </w:rPr>
+    </w:lvl>
+    <w:lvl w:ilvl="2" w:tplc="04090005" w:tentative="1">
+      <w:start w:val="1"/>
+      <w:numFmt w:val="bullet"/>
+      <w:lvlText w:val=""/>
+      <w:lvlJc w:val="left"/>
+      <w:pPr>
+        <w:ind w:left="2160" w:hanging="360"/>
+      </w:pPr>
+      <w:rPr>
+        <w:rFonts w:ascii="Wingdings" w:hAnsi="Wingdings" w:hint="default"/>
+      </w:rPr>
+    </w:lvl>
+    <w:lvl w:ilvl="3" w:tplc="04090001" w:tentative="1">
+      <w:start w:val="1"/>
+      <w:numFmt w:val="bullet"/>
+      <w:lvlText w:val=""/>
+      <w:lvlJc w:val="left"/>
+      <w:pPr>
+        <w:ind w:left="2880" w:hanging="360"/>
+      </w:pPr>
+      <w:rPr>
+        <w:rFonts w:ascii="Symbol" w:hAnsi="Symbol" w:hint="default"/>
+      </w:rPr>
+    </w:lvl>
+    <w:lvl w:ilvl="4" w:tplc="04090003" w:tentative="1">
+      <w:start w:val="1"/>
+      <w:numFmt w:val="bullet"/>
+      <w:lvlText w:val="o"/>
+      <w:lvlJc w:val="left"/>
+      <w:pPr>
+        <w:ind w:left="3600" w:hanging="360"/>
+      </w:pPr>
+      <w:rPr>
+        <w:rFonts w:ascii="Courier New" w:hAnsi="Courier New" w:cs="Courier New" w:hint="default"/>
+      </w:rPr>
+    </w:lvl>
+    <w:lvl w:ilvl="5" w:tplc="04090005" w:tentative="1">
+      <w:start w:val="1"/>
+      <w:numFmt w:val="bullet"/>
+      <w:lvlText w:val=""/>
+      <w:lvlJc w:val="left"/>
+      <w:pPr>
+        <w:ind w:left="4320" w:hanging="360"/>
+      </w:pPr>
+      <w:rPr>
+        <w:rFonts w:ascii="Wingdings" w:hAnsi="Wingdings" w:hint="default"/>
+      </w:rPr>
+    </w:lvl>
+    <w:lvl w:ilvl="6" w:tplc="04090001" w:tentative="1">
+      <w:start w:val="1"/>
+      <w:numFmt w:val="bullet"/>
+      <w:lvlText w:val=""/>
+      <w:lvlJc w:val="left"/>
+      <w:pPr>
+        <w:ind w:left="5040" w:hanging="360"/>
+      </w:pPr>
+      <w:rPr>
+        <w:rFonts w:ascii="Symbol" w:hAnsi="Symbol" w:hint="default"/>
+      </w:rPr>
+    </w:lvl>
+    <w:lvl w:ilvl="7" w:tplc="04090003" w:tentative="1">
+      <w:start w:val="1"/>
+      <w:numFmt w:val="bullet"/>
+      <w:lvlText w:val="o"/>
+      <w:lvlJc w:val="left"/>
+      <w:pPr>
+        <w:ind w:left="5760" w:hanging="360"/>
+      </w:pPr>
+      <w:rPr>
+        <w:rFonts w:ascii="Courier New" w:hAnsi="Courier New" w:cs="Courier New" w:hint="default"/>
+      </w:rPr>
+    </w:lvl>
+    <w:lvl w:ilvl="8" w:tplc="04090005" w:tentative="1">
+      <w:start w:val="1"/>
+      <w:numFmt w:val="bullet"/>
+      <w:lvlText w:val=""/>
+      <w:lvlJc w:val="left"/>
+      <w:pPr>
+        <w:ind w:left="6480" w:hanging="360"/>
+      </w:pPr>
+      <w:rPr>
+        <w:rFonts w:ascii="Wingdings" w:hAnsi="Wingdings" w:hint="default"/>
+      </w:rPr>
+    </w:lvl>
+  </w:abstractNum>
+  <w:abstractNum w:abstractNumId="2" w15:restartNumberingAfterBreak="0">
     <w:nsid w:val="5FCF5836"/>
     <w:multiLevelType w:val="multilevel"/>
     <w:tmpl w:val="94FAAB5A"/>
@@ -1201,10 +1860,10 @@
     </w:lvlOverride>
   </w:num>
   <w:num w:numId="3">
-    <w:abstractNumId w:val="1"/>
+    <w:abstractNumId w:val="2"/>
   </w:num>
   <w:num w:numId="4">
-    <w:abstractNumId w:val="1"/>
+    <w:abstractNumId w:val="2"/>
     <w:lvlOverride w:ilvl="0">
       <w:startOverride w:val="1"/>
     </w:lvlOverride>
@@ -1232,6 +1891,9 @@
     <w:lvlOverride w:ilvl="8">
       <w:startOverride w:val="1"/>
     </w:lvlOverride>
+  </w:num>
+  <w:num w:numId="5">
+    <w:abstractNumId w:val="1"/>
   </w:num>
 </w:numbering>
 </file>
@@ -1733,7 +2395,6 @@
     <w:uiPriority w:val="99"/>
     <w:semiHidden/>
     <w:unhideWhenUsed/>
-    <w:qFormat/>
     <w:tblPr>
       <w:tblInd w:w="0" w:type="dxa"/>
       <w:tblCellMar>
@@ -1753,7 +2414,6 @@
   <w:style w:type="character" w:styleId="Hyperlink">
     <w:name w:val="Hyperlink"/>
     <w:uiPriority w:val="99"/>
-    <w:semiHidden/>
     <w:unhideWhenUsed/>
     <w:rsid w:val="00AA3502"/>
     <w:rPr>
@@ -2038,6 +2698,65 @@
       <w:sz w:val="22"/>
       <w:szCs w:val="22"/>
       <w:specVanish w:val="0"/>
+    </w:rPr>
+  </w:style>
+  <w:style w:type="paragraph" w:styleId="Header">
+    <w:name w:val="header"/>
+    <w:basedOn w:val="Normal"/>
+    <w:link w:val="HeaderChar"/>
+    <w:uiPriority w:val="99"/>
+    <w:unhideWhenUsed/>
+    <w:rsid w:val="00673F44"/>
+    <w:pPr>
+      <w:tabs>
+        <w:tab w:val="center" w:pos="4680"/>
+        <w:tab w:val="right" w:pos="9360"/>
+      </w:tabs>
+    </w:pPr>
+  </w:style>
+  <w:style w:type="character" w:customStyle="1" w:styleId="HeaderChar">
+    <w:name w:val="Header Char"/>
+    <w:link w:val="Header"/>
+    <w:uiPriority w:val="99"/>
+    <w:rsid w:val="00673F44"/>
+    <w:rPr>
+      <w:sz w:val="24"/>
+      <w:szCs w:val="24"/>
+    </w:rPr>
+  </w:style>
+  <w:style w:type="paragraph" w:styleId="Footer">
+    <w:name w:val="footer"/>
+    <w:basedOn w:val="Normal"/>
+    <w:link w:val="FooterChar"/>
+    <w:uiPriority w:val="99"/>
+    <w:unhideWhenUsed/>
+    <w:rsid w:val="00673F44"/>
+    <w:pPr>
+      <w:tabs>
+        <w:tab w:val="center" w:pos="4680"/>
+        <w:tab w:val="right" w:pos="9360"/>
+      </w:tabs>
+    </w:pPr>
+  </w:style>
+  <w:style w:type="character" w:customStyle="1" w:styleId="FooterChar">
+    <w:name w:val="Footer Char"/>
+    <w:link w:val="Footer"/>
+    <w:uiPriority w:val="99"/>
+    <w:rsid w:val="00673F44"/>
+    <w:rPr>
+      <w:sz w:val="24"/>
+      <w:szCs w:val="24"/>
+    </w:rPr>
+  </w:style>
+  <w:style w:type="character" w:styleId="UnresolvedMention">
+    <w:name w:val="Unresolved Mention"/>
+    <w:uiPriority w:val="99"/>
+    <w:semiHidden/>
+    <w:unhideWhenUsed/>
+    <w:rsid w:val="000C3635"/>
+    <w:rPr>
+      <w:color w:val="605E5C"/>
+      <w:shd w:val="clear" w:color="auto" w:fill="E1DFDD"/>
     </w:rPr>
   </w:style>
 </w:styles>

</xml_diff>